<commit_message>
grammatica & spelling + layout
kleine aanpassingen qua layout en grammaticale en spellingsfouten zodat
andere mensen dit als voorbeeld kunnen gebruiken
</commit_message>
<xml_diff>
--- a/Documenten/workshop lazy loading.docx
+++ b/Documenten/workshop lazy loading.docx
@@ -1,37 +1,258 @@
 
 <file path=word/document.xml><?xml version="1.0" encoding="utf-8"?>
-<w:document xmlns:wpc="http://schemas.microsoft.com/office/word/2010/wordprocessingCanvas" xmlns:cx="http://schemas.microsoft.com/office/drawing/2014/chartex" xmlns:cx1="http://schemas.microsoft.com/office/drawing/2015/9/8/chartex" xmlns:cx2="http://schemas.microsoft.com/office/drawing/2015/10/21/chartex" xmlns:cx3="http://schemas.microsoft.com/office/drawing/2016/5/9/chartex" xmlns:cx4="http://schemas.microsoft.com/office/drawing/2016/5/10/chartex" xmlns:cx5="http://schemas.microsoft.com/office/drawing/2016/5/11/chartex" xmlns:cx6="http://schemas.microsoft.com/office/drawing/2016/5/12/chartex" xmlns:cx7="http://schemas.microsoft.com/office/drawing/2016/5/13/chartex" xmlns:cx8="http://schemas.microsoft.com/office/drawing/2016/5/14/chartex" xmlns:mc="http://schemas.openxmlformats.org/markup-compatibility/2006" xmlns:aink="http://schemas.microsoft.com/office/drawing/2016/ink" xmlns:o="urn:schemas-microsoft-com:office:office" xmlns:r="http://schemas.openxmlformats.org/officeDocument/2006/relationships" xmlns:m="http://schemas.openxmlformats.org/officeDocument/2006/math" xmlns:v="urn:schemas-microsoft-com:vml" xmlns:wp14="http://schemas.microsoft.com/office/word/2010/wordprocessingDrawing" xmlns:wp="http://schemas.openxmlformats.org/drawingml/2006/wordprocessingDrawing" xmlns:w10="urn:schemas-microsoft-com:office:word" xmlns:w="http://schemas.openxmlformats.org/wordprocessingml/2006/main" xmlns:w14="http://schemas.microsoft.com/office/word/2010/wordml" xmlns:w15="http://schemas.microsoft.com/office/word/2012/wordml" xmlns:w16se="http://schemas.microsoft.com/office/word/2015/wordml/symex" xmlns:wpg="http://schemas.microsoft.com/office/word/2010/wordprocessingGroup" xmlns:wpi="http://schemas.microsoft.com/office/word/2010/wordprocessingInk" xmlns:wne="http://schemas.microsoft.com/office/word/2006/wordml" xmlns:wps="http://schemas.microsoft.com/office/word/2010/wordprocessingShape" mc:Ignorable="w14 w15 w16se wp14">
+<w:document xmlns:wpc="http://schemas.microsoft.com/office/word/2010/wordprocessingCanvas" xmlns:cx="http://schemas.microsoft.com/office/drawing/2014/chartex" xmlns:cx1="http://schemas.microsoft.com/office/drawing/2015/9/8/chartex" xmlns:cx2="http://schemas.microsoft.com/office/drawing/2015/10/21/chartex" xmlns:cx3="http://schemas.microsoft.com/office/drawing/2016/5/9/chartex" xmlns:cx4="http://schemas.microsoft.com/office/drawing/2016/5/10/chartex" xmlns:cx5="http://schemas.microsoft.com/office/drawing/2016/5/11/chartex" xmlns:mc="http://schemas.openxmlformats.org/markup-compatibility/2006" xmlns:o="urn:schemas-microsoft-com:office:office" xmlns:r="http://schemas.openxmlformats.org/officeDocument/2006/relationships" xmlns:m="http://schemas.openxmlformats.org/officeDocument/2006/math" xmlns:v="urn:schemas-microsoft-com:vml" xmlns:wp14="http://schemas.microsoft.com/office/word/2010/wordprocessingDrawing" xmlns:wp="http://schemas.openxmlformats.org/drawingml/2006/wordprocessingDrawing" xmlns:w10="urn:schemas-microsoft-com:office:word" xmlns:w="http://schemas.openxmlformats.org/wordprocessingml/2006/main" xmlns:w14="http://schemas.microsoft.com/office/word/2010/wordml" xmlns:w15="http://schemas.microsoft.com/office/word/2012/wordml" xmlns:w16se="http://schemas.microsoft.com/office/word/2015/wordml/symex" xmlns:wpg="http://schemas.microsoft.com/office/word/2010/wordprocessingGroup" xmlns:wpi="http://schemas.microsoft.com/office/word/2010/wordprocessingInk" xmlns:wne="http://schemas.microsoft.com/office/word/2006/wordml" xmlns:wps="http://schemas.microsoft.com/office/word/2010/wordprocessingShape" mc:Ignorable="w14 w15 w16se wp14">
   <w:body>
     <w:p>
       <w:pPr>
         <w:pStyle w:val="Geenafstand"/>
-      </w:pPr>
-      <w:r>
-        <w:t>Verschil lazy loading en eager loading</w:t>
-      </w:r>
-    </w:p>
-    <w:p>
-      <w:pPr>
-        <w:pStyle w:val="Geenafstand"/>
-      </w:pPr>
-    </w:p>
-    <w:p>
-      <w:pPr>
-        <w:pStyle w:val="Geenafstand"/>
-      </w:pPr>
-      <w:r>
-        <w:t>Lazy Loading:</w:t>
-      </w:r>
-    </w:p>
-    <w:p>
-      <w:pPr>
-        <w:pStyle w:val="Geenafstand"/>
-      </w:pPr>
-      <w:r>
-        <w:t xml:space="preserve">Lazy loading dan laad je het object niet voordat je het nodig hebt. </w:t>
-      </w:r>
-      <w:r>
-        <w:t>Bijvoorbeeld een plaatje van facebook dat eerst nog buiten beeld stond word geladen als hij in beeld komt.</w:t>
+        <w:jc w:val="center"/>
+        <w:rPr>
+          <w:rFonts w:asciiTheme="minorHAnsi" w:hAnsiTheme="minorHAnsi" w:cstheme="minorHAnsi"/>
+          <w:b/>
+          <w:sz w:val="28"/>
+        </w:rPr>
+      </w:pPr>
+      <w:r>
+        <w:rPr>
+          <w:rFonts w:asciiTheme="minorHAnsi" w:hAnsiTheme="minorHAnsi" w:cstheme="minorHAnsi"/>
+          <w:b/>
+          <w:sz w:val="28"/>
+        </w:rPr>
+        <w:t xml:space="preserve">Verschil </w:t>
+      </w:r>
+      <w:r>
+        <w:rPr>
+          <w:rFonts w:asciiTheme="minorHAnsi" w:hAnsiTheme="minorHAnsi" w:cstheme="minorHAnsi"/>
+          <w:b/>
+          <w:sz w:val="28"/>
+        </w:rPr>
+        <w:t xml:space="preserve">tussen </w:t>
+      </w:r>
+      <w:proofErr w:type="spellStart"/>
+      <w:r>
+        <w:rPr>
+          <w:rFonts w:asciiTheme="minorHAnsi" w:hAnsiTheme="minorHAnsi" w:cstheme="minorHAnsi"/>
+          <w:b/>
+          <w:sz w:val="28"/>
+        </w:rPr>
+        <w:t>lazy</w:t>
+      </w:r>
+      <w:proofErr w:type="spellEnd"/>
+      <w:r>
+        <w:rPr>
+          <w:rFonts w:asciiTheme="minorHAnsi" w:hAnsiTheme="minorHAnsi" w:cstheme="minorHAnsi"/>
+          <w:b/>
+          <w:sz w:val="28"/>
+        </w:rPr>
+        <w:t xml:space="preserve"> </w:t>
+      </w:r>
+      <w:proofErr w:type="spellStart"/>
+      <w:r>
+        <w:rPr>
+          <w:rFonts w:asciiTheme="minorHAnsi" w:hAnsiTheme="minorHAnsi" w:cstheme="minorHAnsi"/>
+          <w:b/>
+          <w:sz w:val="28"/>
+        </w:rPr>
+        <w:t>loading</w:t>
+      </w:r>
+      <w:proofErr w:type="spellEnd"/>
+      <w:r>
+        <w:rPr>
+          <w:rFonts w:asciiTheme="minorHAnsi" w:hAnsiTheme="minorHAnsi" w:cstheme="minorHAnsi"/>
+          <w:b/>
+          <w:sz w:val="28"/>
+        </w:rPr>
+        <w:t xml:space="preserve"> en </w:t>
+      </w:r>
+      <w:proofErr w:type="spellStart"/>
+      <w:r>
+        <w:rPr>
+          <w:rFonts w:asciiTheme="minorHAnsi" w:hAnsiTheme="minorHAnsi" w:cstheme="minorHAnsi"/>
+          <w:b/>
+          <w:sz w:val="28"/>
+        </w:rPr>
+        <w:t>eager</w:t>
+      </w:r>
+      <w:proofErr w:type="spellEnd"/>
+      <w:r>
+        <w:rPr>
+          <w:rFonts w:asciiTheme="minorHAnsi" w:hAnsiTheme="minorHAnsi" w:cstheme="minorHAnsi"/>
+          <w:b/>
+          <w:sz w:val="28"/>
+        </w:rPr>
+        <w:t xml:space="preserve"> loading</w:t>
+      </w:r>
+      <w:r>
+        <w:rPr>
+          <w:rFonts w:asciiTheme="minorHAnsi" w:hAnsiTheme="minorHAnsi" w:cstheme="minorHAnsi"/>
+          <w:b/>
+          <w:sz w:val="28"/>
+        </w:rPr>
+        <w:t>.</w:t>
+      </w:r>
+    </w:p>
+    <w:p>
+      <w:pPr>
+        <w:pStyle w:val="Geenafstand"/>
+        <w:rPr>
+          <w:rFonts w:asciiTheme="minorHAnsi" w:hAnsiTheme="minorHAnsi" w:cstheme="minorHAnsi"/>
+        </w:rPr>
+      </w:pPr>
+    </w:p>
+    <w:p>
+      <w:pPr>
+        <w:pStyle w:val="Geenafstand"/>
+        <w:rPr>
+          <w:rFonts w:asciiTheme="minorHAnsi" w:hAnsiTheme="minorHAnsi" w:cstheme="minorHAnsi"/>
+        </w:rPr>
+      </w:pPr>
+      <w:proofErr w:type="spellStart"/>
+      <w:r>
+        <w:rPr>
+          <w:rFonts w:asciiTheme="minorHAnsi" w:hAnsiTheme="minorHAnsi" w:cstheme="minorHAnsi"/>
+        </w:rPr>
+        <w:t>Lazy</w:t>
+      </w:r>
+      <w:proofErr w:type="spellEnd"/>
+      <w:r>
+        <w:rPr>
+          <w:rFonts w:asciiTheme="minorHAnsi" w:hAnsiTheme="minorHAnsi" w:cstheme="minorHAnsi"/>
+        </w:rPr>
+        <w:t xml:space="preserve"> </w:t>
+      </w:r>
+      <w:proofErr w:type="spellStart"/>
+      <w:r>
+        <w:rPr>
+          <w:rFonts w:asciiTheme="minorHAnsi" w:hAnsiTheme="minorHAnsi" w:cstheme="minorHAnsi"/>
+        </w:rPr>
+        <w:t>Loading</w:t>
+      </w:r>
+      <w:proofErr w:type="spellEnd"/>
+      <w:r>
+        <w:rPr>
+          <w:rFonts w:asciiTheme="minorHAnsi" w:hAnsiTheme="minorHAnsi" w:cstheme="minorHAnsi"/>
+        </w:rPr>
+        <w:t>:</w:t>
+      </w:r>
+    </w:p>
+    <w:p>
+      <w:pPr>
+        <w:pStyle w:val="Geenafstand"/>
+        <w:rPr>
+          <w:rFonts w:asciiTheme="minorHAnsi" w:hAnsiTheme="minorHAnsi" w:cstheme="minorHAnsi"/>
+        </w:rPr>
+      </w:pPr>
+      <w:r>
+        <w:rPr>
+          <w:rFonts w:asciiTheme="minorHAnsi" w:hAnsiTheme="minorHAnsi" w:cstheme="minorHAnsi"/>
+        </w:rPr>
+        <w:t xml:space="preserve">Bij </w:t>
+      </w:r>
+      <w:proofErr w:type="spellStart"/>
+      <w:r>
+        <w:rPr>
+          <w:rFonts w:asciiTheme="minorHAnsi" w:hAnsiTheme="minorHAnsi" w:cstheme="minorHAnsi"/>
+        </w:rPr>
+        <w:t>l</w:t>
+      </w:r>
+      <w:r>
+        <w:rPr>
+          <w:rFonts w:asciiTheme="minorHAnsi" w:hAnsiTheme="minorHAnsi" w:cstheme="minorHAnsi"/>
+        </w:rPr>
+        <w:t>azy</w:t>
+      </w:r>
+      <w:proofErr w:type="spellEnd"/>
+      <w:r>
+        <w:rPr>
+          <w:rFonts w:asciiTheme="minorHAnsi" w:hAnsiTheme="minorHAnsi" w:cstheme="minorHAnsi"/>
+        </w:rPr>
+        <w:t xml:space="preserve"> </w:t>
+      </w:r>
+      <w:proofErr w:type="spellStart"/>
+      <w:r>
+        <w:rPr>
+          <w:rFonts w:asciiTheme="minorHAnsi" w:hAnsiTheme="minorHAnsi" w:cstheme="minorHAnsi"/>
+        </w:rPr>
+        <w:t>loading</w:t>
+      </w:r>
+      <w:proofErr w:type="spellEnd"/>
+      <w:r>
+        <w:rPr>
+          <w:rFonts w:asciiTheme="minorHAnsi" w:hAnsiTheme="minorHAnsi" w:cstheme="minorHAnsi"/>
+        </w:rPr>
+        <w:t xml:space="preserve"> laad je het object </w:t>
+      </w:r>
+      <w:r>
+        <w:rPr>
+          <w:rFonts w:asciiTheme="minorHAnsi" w:hAnsiTheme="minorHAnsi" w:cstheme="minorHAnsi"/>
+        </w:rPr>
+        <w:t>pas als</w:t>
+      </w:r>
+      <w:r>
+        <w:rPr>
+          <w:rFonts w:asciiTheme="minorHAnsi" w:hAnsiTheme="minorHAnsi" w:cstheme="minorHAnsi"/>
+        </w:rPr>
+        <w:t xml:space="preserve"> je het nodig hebt. Bijvoorbeeld een plaatje van facebook </w:t>
+      </w:r>
+      <w:r>
+        <w:rPr>
+          <w:rFonts w:asciiTheme="minorHAnsi" w:hAnsiTheme="minorHAnsi" w:cstheme="minorHAnsi"/>
+        </w:rPr>
+        <w:t>wat</w:t>
+      </w:r>
+      <w:r>
+        <w:rPr>
+          <w:rFonts w:asciiTheme="minorHAnsi" w:hAnsiTheme="minorHAnsi" w:cstheme="minorHAnsi"/>
+        </w:rPr>
+        <w:t xml:space="preserve"> eerst nog buiten beeld stond</w:t>
+      </w:r>
+      <w:r>
+        <w:rPr>
+          <w:rFonts w:asciiTheme="minorHAnsi" w:hAnsiTheme="minorHAnsi" w:cstheme="minorHAnsi"/>
+        </w:rPr>
+        <w:t xml:space="preserve"> en</w:t>
+      </w:r>
+      <w:r>
+        <w:rPr>
+          <w:rFonts w:asciiTheme="minorHAnsi" w:hAnsiTheme="minorHAnsi" w:cstheme="minorHAnsi"/>
+        </w:rPr>
+        <w:t xml:space="preserve"> </w:t>
+      </w:r>
+      <w:r>
+        <w:rPr>
+          <w:rFonts w:asciiTheme="minorHAnsi" w:hAnsiTheme="minorHAnsi" w:cstheme="minorHAnsi"/>
+        </w:rPr>
+        <w:t xml:space="preserve">pas </w:t>
+      </w:r>
+      <w:r>
+        <w:rPr>
+          <w:rFonts w:asciiTheme="minorHAnsi" w:hAnsiTheme="minorHAnsi" w:cstheme="minorHAnsi"/>
+        </w:rPr>
+        <w:t>word</w:t>
+      </w:r>
+      <w:r>
+        <w:rPr>
+          <w:rFonts w:asciiTheme="minorHAnsi" w:hAnsiTheme="minorHAnsi" w:cstheme="minorHAnsi"/>
+        </w:rPr>
+        <w:t>t</w:t>
+      </w:r>
+      <w:r>
+        <w:rPr>
+          <w:rFonts w:asciiTheme="minorHAnsi" w:hAnsiTheme="minorHAnsi" w:cstheme="minorHAnsi"/>
+        </w:rPr>
+        <w:t xml:space="preserve"> geladen als </w:t>
+      </w:r>
+      <w:r>
+        <w:rPr>
+          <w:rFonts w:asciiTheme="minorHAnsi" w:hAnsiTheme="minorHAnsi" w:cstheme="minorHAnsi"/>
+        </w:rPr>
+        <w:t>het</w:t>
+      </w:r>
+      <w:r>
+        <w:rPr>
+          <w:rFonts w:asciiTheme="minorHAnsi" w:hAnsiTheme="minorHAnsi" w:cstheme="minorHAnsi"/>
+        </w:rPr>
+        <w:t xml:space="preserve"> in beeld komt.</w:t>
       </w:r>
     </w:p>
     <w:p>
@@ -41,8 +262,14 @@
           <w:ilvl w:val="0"/>
           <w:numId w:val="2"/>
         </w:numPr>
-      </w:pPr>
-      <w:r>
+        <w:rPr>
+          <w:rFonts w:asciiTheme="minorHAnsi" w:hAnsiTheme="minorHAnsi" w:cstheme="minorHAnsi"/>
+        </w:rPr>
+      </w:pPr>
+      <w:r>
+        <w:rPr>
+          <w:rFonts w:asciiTheme="minorHAnsi" w:hAnsiTheme="minorHAnsi" w:cstheme="minorHAnsi"/>
+        </w:rPr>
         <w:t>Voordelen:</w:t>
       </w:r>
     </w:p>
@@ -50,8 +277,14 @@
       <w:pPr>
         <w:pStyle w:val="Geenafstand"/>
         <w:ind w:left="720"/>
-      </w:pPr>
-      <w:r>
+        <w:rPr>
+          <w:rFonts w:asciiTheme="minorHAnsi" w:hAnsiTheme="minorHAnsi" w:cstheme="minorHAnsi"/>
+        </w:rPr>
+      </w:pPr>
+      <w:r>
+        <w:rPr>
+          <w:rFonts w:asciiTheme="minorHAnsi" w:hAnsiTheme="minorHAnsi" w:cstheme="minorHAnsi"/>
+        </w:rPr>
         <w:t>Omdat objecten pas geladen worden als ze nodig zijn, is je applicatie sneller bij het opstarten.</w:t>
       </w:r>
     </w:p>
@@ -62,8 +295,14 @@
           <w:ilvl w:val="0"/>
           <w:numId w:val="2"/>
         </w:numPr>
-      </w:pPr>
-      <w:r>
+        <w:rPr>
+          <w:rFonts w:asciiTheme="minorHAnsi" w:hAnsiTheme="minorHAnsi" w:cstheme="minorHAnsi"/>
+        </w:rPr>
+      </w:pPr>
+      <w:r>
+        <w:rPr>
+          <w:rFonts w:asciiTheme="minorHAnsi" w:hAnsiTheme="minorHAnsi" w:cstheme="minorHAnsi"/>
+        </w:rPr>
         <w:t>Nadelen:</w:t>
       </w:r>
     </w:p>
@@ -71,157 +310,393 @@
       <w:pPr>
         <w:pStyle w:val="Geenafstand"/>
         <w:ind w:left="720"/>
-      </w:pPr>
-      <w:r>
-        <w:t>Met lazy loading krijg je misschien niet meteen alle data die je wel nodig hebt waardoor je vaker dingen op moet vragen.</w:t>
-      </w:r>
-      <w:bookmarkStart w:id="0" w:name="_GoBack"/>
-      <w:bookmarkEnd w:id="0"/>
-    </w:p>
-    <w:p>
-      <w:pPr>
-        <w:pStyle w:val="Geenafstand"/>
-      </w:pPr>
-    </w:p>
-    <w:p>
-      <w:pPr>
-        <w:pStyle w:val="Geenafstand"/>
-      </w:pPr>
-      <w:r>
-        <w:t>Eager Loading:</w:t>
-      </w:r>
-    </w:p>
-    <w:p>
-      <w:pPr>
-        <w:pStyle w:val="Geenafstand"/>
-      </w:pPr>
-      <w:r>
-        <w:t>Bij eager loading laad je alle objecten</w:t>
-      </w:r>
-      <w:r>
-        <w:t xml:space="preserve"> bij start-up van de applicatie.</w:t>
-      </w:r>
-    </w:p>
-    <w:p>
-      <w:pPr>
-        <w:pStyle w:val="Geenafstand"/>
-      </w:pPr>
-    </w:p>
-    <w:p>
-      <w:pPr>
-        <w:pStyle w:val="Geenafstand"/>
-      </w:pPr>
-      <w:r>
-        <w:t>Implementatie</w:t>
-      </w:r>
-      <w:r>
-        <w:t xml:space="preserve"> Lazy Loading</w:t>
-      </w:r>
-      <w:r>
+        <w:rPr>
+          <w:rFonts w:asciiTheme="minorHAnsi" w:hAnsiTheme="minorHAnsi" w:cstheme="minorHAnsi"/>
+        </w:rPr>
+      </w:pPr>
+      <w:r>
+        <w:rPr>
+          <w:rFonts w:asciiTheme="minorHAnsi" w:hAnsiTheme="minorHAnsi" w:cstheme="minorHAnsi"/>
+        </w:rPr>
+        <w:t xml:space="preserve">Met </w:t>
+      </w:r>
+      <w:proofErr w:type="spellStart"/>
+      <w:r>
+        <w:rPr>
+          <w:rFonts w:asciiTheme="minorHAnsi" w:hAnsiTheme="minorHAnsi" w:cstheme="minorHAnsi"/>
+        </w:rPr>
+        <w:t>lazy</w:t>
+      </w:r>
+      <w:proofErr w:type="spellEnd"/>
+      <w:r>
+        <w:rPr>
+          <w:rFonts w:asciiTheme="minorHAnsi" w:hAnsiTheme="minorHAnsi" w:cstheme="minorHAnsi"/>
+        </w:rPr>
+        <w:t xml:space="preserve"> </w:t>
+      </w:r>
+      <w:proofErr w:type="spellStart"/>
+      <w:r>
+        <w:rPr>
+          <w:rFonts w:asciiTheme="minorHAnsi" w:hAnsiTheme="minorHAnsi" w:cstheme="minorHAnsi"/>
+        </w:rPr>
+        <w:t>loading</w:t>
+      </w:r>
+      <w:proofErr w:type="spellEnd"/>
+      <w:r>
+        <w:rPr>
+          <w:rFonts w:asciiTheme="minorHAnsi" w:hAnsiTheme="minorHAnsi" w:cstheme="minorHAnsi"/>
+        </w:rPr>
+        <w:t xml:space="preserve"> krijg je misschien niet meteen alle data die je wel nodig hebt</w:t>
+      </w:r>
+      <w:r>
+        <w:rPr>
+          <w:rFonts w:asciiTheme="minorHAnsi" w:hAnsiTheme="minorHAnsi" w:cstheme="minorHAnsi"/>
+        </w:rPr>
+        <w:t xml:space="preserve">, waardoor je vaker dingen </w:t>
+      </w:r>
+      <w:r>
+        <w:rPr>
+          <w:rFonts w:asciiTheme="minorHAnsi" w:hAnsiTheme="minorHAnsi" w:cstheme="minorHAnsi"/>
+        </w:rPr>
+        <w:t xml:space="preserve">moet </w:t>
+      </w:r>
+      <w:r>
+        <w:rPr>
+          <w:rFonts w:asciiTheme="minorHAnsi" w:hAnsiTheme="minorHAnsi" w:cstheme="minorHAnsi"/>
+        </w:rPr>
+        <w:t>op</w:t>
+      </w:r>
+      <w:r>
+        <w:rPr>
+          <w:rFonts w:asciiTheme="minorHAnsi" w:hAnsiTheme="minorHAnsi" w:cstheme="minorHAnsi"/>
+        </w:rPr>
+        <w:t>vragen.</w:t>
+      </w:r>
+    </w:p>
+    <w:p>
+      <w:pPr>
+        <w:pStyle w:val="Geenafstand"/>
+        <w:rPr>
+          <w:rFonts w:asciiTheme="minorHAnsi" w:hAnsiTheme="minorHAnsi" w:cstheme="minorHAnsi"/>
+        </w:rPr>
+      </w:pPr>
+    </w:p>
+    <w:p>
+      <w:pPr>
+        <w:pStyle w:val="Geenafstand"/>
+        <w:rPr>
+          <w:rFonts w:asciiTheme="minorHAnsi" w:hAnsiTheme="minorHAnsi" w:cstheme="minorHAnsi"/>
+        </w:rPr>
+      </w:pPr>
+      <w:proofErr w:type="spellStart"/>
+      <w:r>
+        <w:rPr>
+          <w:rFonts w:asciiTheme="minorHAnsi" w:hAnsiTheme="minorHAnsi" w:cstheme="minorHAnsi"/>
+        </w:rPr>
+        <w:t>Eager</w:t>
+      </w:r>
+      <w:proofErr w:type="spellEnd"/>
+      <w:r>
+        <w:rPr>
+          <w:rFonts w:asciiTheme="minorHAnsi" w:hAnsiTheme="minorHAnsi" w:cstheme="minorHAnsi"/>
+        </w:rPr>
+        <w:t xml:space="preserve"> </w:t>
+      </w:r>
+      <w:proofErr w:type="spellStart"/>
+      <w:r>
+        <w:rPr>
+          <w:rFonts w:asciiTheme="minorHAnsi" w:hAnsiTheme="minorHAnsi" w:cstheme="minorHAnsi"/>
+        </w:rPr>
+        <w:t>Loading</w:t>
+      </w:r>
+      <w:proofErr w:type="spellEnd"/>
+      <w:r>
+        <w:rPr>
+          <w:rFonts w:asciiTheme="minorHAnsi" w:hAnsiTheme="minorHAnsi" w:cstheme="minorHAnsi"/>
+        </w:rPr>
         <w:t>:</w:t>
       </w:r>
     </w:p>
     <w:p>
       <w:pPr>
         <w:pStyle w:val="Geenafstand"/>
-      </w:pPr>
-      <w:r>
-        <w:t>Er zijn 4 veel voorkomende manieren om lazy loading te implementeren:</w:t>
-      </w:r>
-    </w:p>
-    <w:p>
-      <w:pPr>
-        <w:pStyle w:val="Geenafstand"/>
-        <w:rPr>
-          <w:lang w:val="en-US"/>
-        </w:rPr>
-      </w:pPr>
-      <w:r>
-        <w:rPr>
-          <w:lang w:val="en-US"/>
-        </w:rPr>
-        <w:t>lazy initialization; a</w:t>
-      </w:r>
-      <w:r>
-        <w:rPr>
-          <w:rStyle w:val="apple-converted-space"/>
-          <w:lang w:val="en-US"/>
-        </w:rPr>
-        <w:t> </w:t>
-      </w:r>
-      <w:r>
-        <w:rPr>
-          <w:lang w:val="en-US"/>
-        </w:rPr>
-        <w:t>virtual proxy; a</w:t>
-      </w:r>
-      <w:r>
-        <w:rPr>
-          <w:rStyle w:val="apple-converted-space"/>
-          <w:lang w:val="en-US"/>
-        </w:rPr>
-        <w:t> </w:t>
-      </w:r>
-      <w:r>
-        <w:rPr>
-          <w:lang w:val="en-US"/>
-        </w:rPr>
-        <w:t>ghost, and a</w:t>
-      </w:r>
-      <w:r>
-        <w:rPr>
-          <w:rStyle w:val="apple-converted-space"/>
-          <w:lang w:val="en-US"/>
-        </w:rPr>
-        <w:t> </w:t>
-      </w:r>
-      <w:r>
-        <w:rPr>
-          <w:lang w:val="en-US"/>
-        </w:rPr>
-        <w:t>value holder.</w:t>
-      </w:r>
-    </w:p>
-    <w:p>
-      <w:pPr>
-        <w:pStyle w:val="Geenafstand"/>
-        <w:rPr>
-          <w:lang w:val="en-US"/>
-        </w:rPr>
-      </w:pPr>
+        <w:rPr>
+          <w:rFonts w:asciiTheme="minorHAnsi" w:hAnsiTheme="minorHAnsi" w:cstheme="minorHAnsi"/>
+        </w:rPr>
+      </w:pPr>
+      <w:r>
+        <w:rPr>
+          <w:rFonts w:asciiTheme="minorHAnsi" w:hAnsiTheme="minorHAnsi" w:cstheme="minorHAnsi"/>
+        </w:rPr>
+        <w:t xml:space="preserve">Bij </w:t>
+      </w:r>
+      <w:proofErr w:type="spellStart"/>
+      <w:r>
+        <w:rPr>
+          <w:rFonts w:asciiTheme="minorHAnsi" w:hAnsiTheme="minorHAnsi" w:cstheme="minorHAnsi"/>
+        </w:rPr>
+        <w:t>eager</w:t>
+      </w:r>
+      <w:proofErr w:type="spellEnd"/>
+      <w:r>
+        <w:rPr>
+          <w:rFonts w:asciiTheme="minorHAnsi" w:hAnsiTheme="minorHAnsi" w:cstheme="minorHAnsi"/>
+        </w:rPr>
+        <w:t xml:space="preserve"> </w:t>
+      </w:r>
+      <w:proofErr w:type="spellStart"/>
+      <w:r>
+        <w:rPr>
+          <w:rFonts w:asciiTheme="minorHAnsi" w:hAnsiTheme="minorHAnsi" w:cstheme="minorHAnsi"/>
+        </w:rPr>
+        <w:t>loading</w:t>
+      </w:r>
+      <w:proofErr w:type="spellEnd"/>
+      <w:r>
+        <w:rPr>
+          <w:rFonts w:asciiTheme="minorHAnsi" w:hAnsiTheme="minorHAnsi" w:cstheme="minorHAnsi"/>
+        </w:rPr>
+        <w:t xml:space="preserve"> laad je alle objecten</w:t>
+      </w:r>
+      <w:r>
+        <w:rPr>
+          <w:rFonts w:asciiTheme="minorHAnsi" w:hAnsiTheme="minorHAnsi" w:cstheme="minorHAnsi"/>
+        </w:rPr>
+        <w:t xml:space="preserve"> bij </w:t>
+      </w:r>
+      <w:r>
+        <w:rPr>
+          <w:rFonts w:asciiTheme="minorHAnsi" w:hAnsiTheme="minorHAnsi" w:cstheme="minorHAnsi"/>
+        </w:rPr>
+        <w:t xml:space="preserve">de </w:t>
+      </w:r>
+      <w:proofErr w:type="spellStart"/>
+      <w:proofErr w:type="gramStart"/>
+      <w:r>
+        <w:rPr>
+          <w:rFonts w:asciiTheme="minorHAnsi" w:hAnsiTheme="minorHAnsi" w:cstheme="minorHAnsi"/>
+        </w:rPr>
+        <w:t>start-up</w:t>
+      </w:r>
+      <w:proofErr w:type="spellEnd"/>
+      <w:proofErr w:type="gramEnd"/>
+      <w:r>
+        <w:rPr>
+          <w:rFonts w:asciiTheme="minorHAnsi" w:hAnsiTheme="minorHAnsi" w:cstheme="minorHAnsi"/>
+        </w:rPr>
+        <w:t xml:space="preserve"> van de applicatie.</w:t>
+      </w:r>
+    </w:p>
+    <w:p>
+      <w:pPr>
+        <w:pStyle w:val="Geenafstand"/>
+        <w:rPr>
+          <w:rFonts w:asciiTheme="minorHAnsi" w:hAnsiTheme="minorHAnsi" w:cstheme="minorHAnsi"/>
+        </w:rPr>
+      </w:pPr>
+    </w:p>
+    <w:p>
+      <w:pPr>
+        <w:pStyle w:val="Geenafstand"/>
+        <w:rPr>
+          <w:rFonts w:asciiTheme="minorHAnsi" w:hAnsiTheme="minorHAnsi" w:cstheme="minorHAnsi"/>
+        </w:rPr>
+      </w:pPr>
+    </w:p>
+    <w:p>
+      <w:pPr>
+        <w:pStyle w:val="Geenafstand"/>
+        <w:rPr>
+          <w:rFonts w:asciiTheme="minorHAnsi" w:hAnsiTheme="minorHAnsi" w:cstheme="minorHAnsi"/>
+        </w:rPr>
+      </w:pPr>
+      <w:proofErr w:type="spellStart"/>
+      <w:r>
+        <w:rPr>
+          <w:rFonts w:asciiTheme="minorHAnsi" w:hAnsiTheme="minorHAnsi" w:cstheme="minorHAnsi"/>
+        </w:rPr>
+        <w:t>Lazy</w:t>
+      </w:r>
+      <w:proofErr w:type="spellEnd"/>
+      <w:r>
+        <w:rPr>
+          <w:rFonts w:asciiTheme="minorHAnsi" w:hAnsiTheme="minorHAnsi" w:cstheme="minorHAnsi"/>
+        </w:rPr>
+        <w:t xml:space="preserve"> </w:t>
+      </w:r>
+      <w:proofErr w:type="spellStart"/>
+      <w:r>
+        <w:rPr>
+          <w:rFonts w:asciiTheme="minorHAnsi" w:hAnsiTheme="minorHAnsi" w:cstheme="minorHAnsi"/>
+        </w:rPr>
+        <w:t>initialization</w:t>
+      </w:r>
+      <w:proofErr w:type="spellEnd"/>
+      <w:r>
+        <w:rPr>
+          <w:rFonts w:asciiTheme="minorHAnsi" w:hAnsiTheme="minorHAnsi" w:cstheme="minorHAnsi"/>
+        </w:rPr>
+        <w:t>:</w:t>
+      </w:r>
     </w:p>
     <w:p>
       <w:pPr>
         <w:pStyle w:val="Geenafstand"/>
         <w:numPr>
           <w:ilvl w:val="0"/>
-          <w:numId w:val="1"/>
+          <w:numId w:val="2"/>
         </w:numPr>
-      </w:pPr>
-      <w:r>
-        <w:t>Lazy initialization:</w:t>
-      </w:r>
+        <w:rPr>
+          <w:rFonts w:asciiTheme="minorHAnsi" w:hAnsiTheme="minorHAnsi" w:cstheme="minorHAnsi"/>
+        </w:rPr>
+      </w:pPr>
+      <w:r>
+        <w:rPr>
+          <w:rFonts w:asciiTheme="minorHAnsi" w:hAnsiTheme="minorHAnsi" w:cstheme="minorHAnsi"/>
+        </w:rPr>
+        <w:t xml:space="preserve">Het object dat </w:t>
+      </w:r>
+      <w:proofErr w:type="spellStart"/>
+      <w:r>
+        <w:rPr>
+          <w:rFonts w:asciiTheme="minorHAnsi" w:hAnsiTheme="minorHAnsi" w:cstheme="minorHAnsi"/>
+        </w:rPr>
+        <w:t>lazy</w:t>
+      </w:r>
+      <w:proofErr w:type="spellEnd"/>
+      <w:r>
+        <w:rPr>
+          <w:rFonts w:asciiTheme="minorHAnsi" w:hAnsiTheme="minorHAnsi" w:cstheme="minorHAnsi"/>
+        </w:rPr>
+        <w:t xml:space="preserve"> </w:t>
+      </w:r>
+      <w:proofErr w:type="spellStart"/>
+      <w:r>
+        <w:rPr>
+          <w:rFonts w:asciiTheme="minorHAnsi" w:hAnsiTheme="minorHAnsi" w:cstheme="minorHAnsi"/>
+        </w:rPr>
+        <w:t>loaded</w:t>
+      </w:r>
+      <w:proofErr w:type="spellEnd"/>
+      <w:r>
+        <w:rPr>
+          <w:rFonts w:asciiTheme="minorHAnsi" w:hAnsiTheme="minorHAnsi" w:cstheme="minorHAnsi"/>
+        </w:rPr>
+        <w:t xml:space="preserve"> moet worden </w:t>
+      </w:r>
+      <w:r>
+        <w:rPr>
+          <w:rFonts w:asciiTheme="minorHAnsi" w:hAnsiTheme="minorHAnsi" w:cstheme="minorHAnsi"/>
+        </w:rPr>
+        <w:t xml:space="preserve">wordt in eerste instantie op </w:t>
+      </w:r>
+      <w:proofErr w:type="spellStart"/>
+      <w:r>
+        <w:rPr>
+          <w:rFonts w:asciiTheme="minorHAnsi" w:hAnsiTheme="minorHAnsi" w:cstheme="minorHAnsi"/>
+        </w:rPr>
+        <w:t>n</w:t>
+      </w:r>
+      <w:r>
+        <w:rPr>
+          <w:rFonts w:asciiTheme="minorHAnsi" w:hAnsiTheme="minorHAnsi" w:cstheme="minorHAnsi"/>
+        </w:rPr>
+        <w:t>ull</w:t>
+      </w:r>
+      <w:proofErr w:type="spellEnd"/>
+      <w:r>
+        <w:rPr>
+          <w:rFonts w:asciiTheme="minorHAnsi" w:hAnsiTheme="minorHAnsi" w:cstheme="minorHAnsi"/>
+        </w:rPr>
+        <w:t xml:space="preserve"> gezet. Elke aanvraag voor het object word</w:t>
+      </w:r>
+      <w:r>
+        <w:rPr>
+          <w:rFonts w:asciiTheme="minorHAnsi" w:hAnsiTheme="minorHAnsi" w:cstheme="minorHAnsi"/>
+        </w:rPr>
+        <w:t xml:space="preserve">t gekeken of het </w:t>
+      </w:r>
+      <w:proofErr w:type="spellStart"/>
+      <w:r>
+        <w:rPr>
+          <w:rFonts w:asciiTheme="minorHAnsi" w:hAnsiTheme="minorHAnsi" w:cstheme="minorHAnsi"/>
+        </w:rPr>
+        <w:t>n</w:t>
+      </w:r>
+      <w:r>
+        <w:rPr>
+          <w:rFonts w:asciiTheme="minorHAnsi" w:hAnsiTheme="minorHAnsi" w:cstheme="minorHAnsi"/>
+        </w:rPr>
+        <w:t>ull</w:t>
+      </w:r>
+      <w:proofErr w:type="spellEnd"/>
+      <w:r>
+        <w:rPr>
+          <w:rFonts w:asciiTheme="minorHAnsi" w:hAnsiTheme="minorHAnsi" w:cstheme="minorHAnsi"/>
+        </w:rPr>
+        <w:t xml:space="preserve"> is en dan word</w:t>
+      </w:r>
+      <w:r>
+        <w:rPr>
+          <w:rFonts w:asciiTheme="minorHAnsi" w:hAnsiTheme="minorHAnsi" w:cstheme="minorHAnsi"/>
+        </w:rPr>
+        <w:t>t</w:t>
+      </w:r>
+      <w:r>
+        <w:rPr>
+          <w:rFonts w:asciiTheme="minorHAnsi" w:hAnsiTheme="minorHAnsi" w:cstheme="minorHAnsi"/>
+        </w:rPr>
+        <w:t xml:space="preserve"> er een “on the </w:t>
+      </w:r>
+      <w:proofErr w:type="spellStart"/>
+      <w:r>
+        <w:rPr>
+          <w:rFonts w:asciiTheme="minorHAnsi" w:hAnsiTheme="minorHAnsi" w:cstheme="minorHAnsi"/>
+        </w:rPr>
+        <w:t>fly</w:t>
+      </w:r>
+      <w:proofErr w:type="spellEnd"/>
+      <w:r>
+        <w:rPr>
+          <w:rFonts w:asciiTheme="minorHAnsi" w:hAnsiTheme="minorHAnsi" w:cstheme="minorHAnsi"/>
+        </w:rPr>
+        <w:t>” object</w:t>
+      </w:r>
+      <w:r>
+        <w:rPr>
+          <w:rFonts w:asciiTheme="minorHAnsi" w:hAnsiTheme="minorHAnsi" w:cstheme="minorHAnsi"/>
+        </w:rPr>
+        <w:t xml:space="preserve">, voordat het </w:t>
+      </w:r>
+      <w:r>
+        <w:rPr>
+          <w:rFonts w:asciiTheme="minorHAnsi" w:hAnsiTheme="minorHAnsi" w:cstheme="minorHAnsi"/>
+        </w:rPr>
+        <w:t>returned wordt.</w:t>
+      </w:r>
+    </w:p>
+    <w:p>
+      <w:pPr>
+        <w:pStyle w:val="Geenafstand"/>
+        <w:ind w:left="720"/>
+        <w:rPr>
+          <w:rFonts w:asciiTheme="minorHAnsi" w:hAnsiTheme="minorHAnsi" w:cstheme="minorHAnsi"/>
+        </w:rPr>
+      </w:pPr>
     </w:p>
     <w:p>
       <w:pPr>
         <w:pStyle w:val="Geenafstand"/>
         <w:ind w:left="708"/>
-      </w:pPr>
-      <w:r>
-        <w:t xml:space="preserve">Het object dat lazy geloaded moet worden </w:t>
-      </w:r>
-      <w:r>
-        <w:t>wordt in eerste instantie op null gezet. Elke aanvraag voor het object word gekeken of het null is en dan word er een “on the fly” object voordat het gereturned wordt.</w:t>
-      </w:r>
-    </w:p>
-    <w:p>
-      <w:pPr>
-        <w:pStyle w:val="Geenafstand"/>
-        <w:ind w:left="708"/>
-      </w:pPr>
-      <w:r>
-        <w:rPr>
+        <w:rPr>
+          <w:rFonts w:asciiTheme="minorHAnsi" w:hAnsiTheme="minorHAnsi" w:cstheme="minorHAnsi"/>
+        </w:rPr>
+      </w:pPr>
+      <w:r>
+        <w:rPr>
+          <w:rFonts w:asciiTheme="minorHAnsi" w:hAnsiTheme="minorHAnsi" w:cstheme="minorHAnsi"/>
           <w:noProof/>
+          <w:lang w:eastAsia="nl-NL"/>
         </w:rPr>
         <w:drawing>
           <wp:inline distT="0" distB="0" distL="0" distR="0" wp14:anchorId="3C4DD7A1" wp14:editId="5E9C73E7">
@@ -264,20 +739,132 @@
       <w:pPr>
         <w:pStyle w:val="Geenafstand"/>
         <w:ind w:left="708"/>
+        <w:rPr>
+          <w:rFonts w:asciiTheme="minorHAnsi" w:hAnsiTheme="minorHAnsi" w:cstheme="minorHAnsi"/>
+        </w:rPr>
       </w:pPr>
     </w:p>
     <w:p>
       <w:pPr>
         <w:pStyle w:val="Geenafstand"/>
         <w:ind w:left="708"/>
-      </w:pPr>
-      <w:r>
+        <w:rPr>
+          <w:rFonts w:asciiTheme="minorHAnsi" w:hAnsiTheme="minorHAnsi" w:cstheme="minorHAnsi"/>
+        </w:rPr>
+      </w:pPr>
+    </w:p>
+    <w:p>
+      <w:pPr>
+        <w:pStyle w:val="Geenafstand"/>
+        <w:ind w:left="708"/>
+        <w:rPr>
+          <w:rFonts w:asciiTheme="minorHAnsi" w:hAnsiTheme="minorHAnsi" w:cstheme="minorHAnsi"/>
+        </w:rPr>
+      </w:pPr>
+    </w:p>
+    <w:p>
+      <w:pPr>
+        <w:pStyle w:val="Geenafstand"/>
+        <w:ind w:left="708"/>
+        <w:rPr>
+          <w:rFonts w:asciiTheme="minorHAnsi" w:hAnsiTheme="minorHAnsi" w:cstheme="minorHAnsi"/>
+        </w:rPr>
+      </w:pPr>
+    </w:p>
+    <w:p>
+      <w:pPr>
+        <w:pStyle w:val="Geenafstand"/>
+        <w:ind w:left="708"/>
+        <w:rPr>
+          <w:rFonts w:asciiTheme="minorHAnsi" w:hAnsiTheme="minorHAnsi" w:cstheme="minorHAnsi"/>
+        </w:rPr>
+      </w:pPr>
+    </w:p>
+    <w:p>
+      <w:pPr>
+        <w:pStyle w:val="Geenafstand"/>
+        <w:ind w:left="708"/>
+        <w:rPr>
+          <w:rFonts w:asciiTheme="minorHAnsi" w:hAnsiTheme="minorHAnsi" w:cstheme="minorHAnsi"/>
+        </w:rPr>
+      </w:pPr>
+    </w:p>
+    <w:p>
+      <w:pPr>
+        <w:pStyle w:val="Geenafstand"/>
+        <w:ind w:left="708"/>
+        <w:rPr>
+          <w:rFonts w:asciiTheme="minorHAnsi" w:hAnsiTheme="minorHAnsi" w:cstheme="minorHAnsi"/>
+        </w:rPr>
+      </w:pPr>
+    </w:p>
+    <w:p>
+      <w:pPr>
+        <w:pStyle w:val="Geenafstand"/>
+        <w:ind w:left="708"/>
+        <w:rPr>
+          <w:rFonts w:asciiTheme="minorHAnsi" w:hAnsiTheme="minorHAnsi" w:cstheme="minorHAnsi"/>
+        </w:rPr>
+      </w:pPr>
+    </w:p>
+    <w:p>
+      <w:pPr>
+        <w:pStyle w:val="Geenafstand"/>
+        <w:ind w:left="708"/>
+        <w:rPr>
+          <w:rFonts w:asciiTheme="minorHAnsi" w:hAnsiTheme="minorHAnsi" w:cstheme="minorHAnsi"/>
+        </w:rPr>
+      </w:pPr>
+    </w:p>
+    <w:p>
+      <w:pPr>
+        <w:pStyle w:val="Geenafstand"/>
+        <w:ind w:left="708"/>
+        <w:rPr>
+          <w:rFonts w:asciiTheme="minorHAnsi" w:hAnsiTheme="minorHAnsi" w:cstheme="minorHAnsi"/>
+        </w:rPr>
+      </w:pPr>
+    </w:p>
+    <w:p>
+      <w:pPr>
+        <w:pStyle w:val="Geenafstand"/>
+        <w:ind w:left="708"/>
+        <w:rPr>
+          <w:rFonts w:asciiTheme="minorHAnsi" w:hAnsiTheme="minorHAnsi" w:cstheme="minorHAnsi"/>
+        </w:rPr>
+      </w:pPr>
+    </w:p>
+    <w:p>
+      <w:pPr>
+        <w:pStyle w:val="Geenafstand"/>
+        <w:ind w:left="708"/>
+        <w:rPr>
+          <w:rFonts w:asciiTheme="minorHAnsi" w:hAnsiTheme="minorHAnsi" w:cstheme="minorHAnsi"/>
+        </w:rPr>
+      </w:pPr>
+    </w:p>
+    <w:p>
+      <w:pPr>
+        <w:pStyle w:val="Geenafstand"/>
+        <w:numPr>
+          <w:ilvl w:val="0"/>
+          <w:numId w:val="2"/>
+        </w:numPr>
+        <w:rPr>
+          <w:rFonts w:asciiTheme="minorHAnsi" w:hAnsiTheme="minorHAnsi" w:cstheme="minorHAnsi"/>
+        </w:rPr>
+      </w:pPr>
+      <w:r>
+        <w:rPr>
+          <w:rFonts w:asciiTheme="minorHAnsi" w:hAnsiTheme="minorHAnsi" w:cstheme="minorHAnsi"/>
+        </w:rPr>
+        <w:lastRenderedPageBreak/>
         <w:t xml:space="preserve">Of met de </w:t>
       </w:r>
       <w:r>
         <w:rPr>
           <w:rStyle w:val="apple-converted-space"/>
-          <w:rFonts w:ascii="Arial" w:hAnsi="Arial" w:cs="Arial"/>
+          <w:rFonts w:asciiTheme="minorHAnsi" w:hAnsiTheme="minorHAnsi" w:cstheme="minorHAnsi"/>
           <w:color w:val="222222"/>
           <w:sz w:val="21"/>
           <w:szCs w:val="21"/>
@@ -289,7 +876,7 @@
         <w:r>
           <w:rPr>
             <w:rStyle w:val="Hyperlink"/>
-            <w:rFonts w:ascii="Arial" w:hAnsi="Arial" w:cs="Arial"/>
+            <w:rFonts w:asciiTheme="minorHAnsi" w:hAnsiTheme="minorHAnsi" w:cstheme="minorHAnsi"/>
             <w:color w:val="0B0080"/>
             <w:sz w:val="21"/>
             <w:szCs w:val="21"/>
@@ -301,8 +888,20 @@
       </w:hyperlink>
       <w:r>
         <w:rPr>
+          <w:rStyle w:val="Hyperlink"/>
+          <w:rFonts w:asciiTheme="minorHAnsi" w:hAnsiTheme="minorHAnsi" w:cstheme="minorHAnsi"/>
+          <w:color w:val="0B0080"/>
+          <w:sz w:val="21"/>
+          <w:szCs w:val="21"/>
+          <w:u w:val="none"/>
+          <w:shd w:val="clear" w:color="auto" w:fill="FFFFFF"/>
+        </w:rPr>
+        <w:t>:</w:t>
+      </w:r>
+      <w:r>
+        <w:rPr>
           <w:rStyle w:val="apple-converted-space"/>
-          <w:rFonts w:ascii="Arial" w:hAnsi="Arial" w:cs="Arial"/>
+          <w:rFonts w:asciiTheme="minorHAnsi" w:hAnsiTheme="minorHAnsi" w:cstheme="minorHAnsi"/>
           <w:color w:val="222222"/>
           <w:sz w:val="21"/>
           <w:szCs w:val="21"/>
@@ -312,7 +911,7 @@
       </w:r>
       <w:r>
         <w:rPr>
-          <w:rFonts w:ascii="Arial" w:hAnsi="Arial" w:cs="Arial"/>
+          <w:rFonts w:asciiTheme="minorHAnsi" w:hAnsiTheme="minorHAnsi" w:cstheme="minorHAnsi"/>
           <w:color w:val="222222"/>
           <w:sz w:val="21"/>
           <w:szCs w:val="21"/>
@@ -325,10 +924,15 @@
       <w:pPr>
         <w:pStyle w:val="Geenafstand"/>
         <w:ind w:left="708"/>
-      </w:pPr>
-      <w:r>
-        <w:rPr>
+        <w:rPr>
+          <w:rFonts w:asciiTheme="minorHAnsi" w:hAnsiTheme="minorHAnsi" w:cstheme="minorHAnsi"/>
+        </w:rPr>
+      </w:pPr>
+      <w:r>
+        <w:rPr>
+          <w:rFonts w:asciiTheme="minorHAnsi" w:hAnsiTheme="minorHAnsi" w:cstheme="minorHAnsi"/>
           <w:noProof/>
+          <w:lang w:eastAsia="nl-NL"/>
         </w:rPr>
         <w:drawing>
           <wp:inline distT="0" distB="0" distL="0" distR="0" wp14:anchorId="3E7C0018" wp14:editId="6B221B76">
@@ -371,22 +975,192 @@
       <w:pPr>
         <w:pStyle w:val="Geenafstand"/>
         <w:ind w:left="708"/>
-      </w:pPr>
-      <w:r>
-        <w:t>Deze methode is het makkelijkste om te implementeren maar als null een geldige return waarde is dan is er een placeholder nodig om aan te geven dat het object nog niet geïnitializeerd is.</w:t>
-      </w:r>
-    </w:p>
-    <w:p>
-      <w:pPr>
-        <w:rPr>
-          <w:rFonts w:ascii="Times New Roman" w:hAnsi="Times New Roman"/>
-          <w:sz w:val="24"/>
-        </w:rPr>
-      </w:pPr>
-      <w:r>
-        <w:lastRenderedPageBreak/>
-        <w:br w:type="page"/>
-      </w:r>
+        <w:rPr>
+          <w:rFonts w:asciiTheme="minorHAnsi" w:hAnsiTheme="minorHAnsi" w:cstheme="minorHAnsi"/>
+        </w:rPr>
+      </w:pPr>
+      <w:r>
+        <w:rPr>
+          <w:rFonts w:asciiTheme="minorHAnsi" w:hAnsiTheme="minorHAnsi" w:cstheme="minorHAnsi"/>
+        </w:rPr>
+        <w:t xml:space="preserve">Deze methode is het makkelijkste om te implementeren maar als </w:t>
+      </w:r>
+      <w:proofErr w:type="spellStart"/>
+      <w:r>
+        <w:rPr>
+          <w:rFonts w:asciiTheme="minorHAnsi" w:hAnsiTheme="minorHAnsi" w:cstheme="minorHAnsi"/>
+        </w:rPr>
+        <w:t>null</w:t>
+      </w:r>
+      <w:proofErr w:type="spellEnd"/>
+      <w:r>
+        <w:rPr>
+          <w:rFonts w:asciiTheme="minorHAnsi" w:hAnsiTheme="minorHAnsi" w:cstheme="minorHAnsi"/>
+        </w:rPr>
+        <w:t xml:space="preserve"> een geldige return waarde is dan is er een placeholder nodig om aan te geven dat het object nog niet geïnitiali</w:t>
+      </w:r>
+      <w:r>
+        <w:rPr>
+          <w:rFonts w:asciiTheme="minorHAnsi" w:hAnsiTheme="minorHAnsi" w:cstheme="minorHAnsi"/>
+        </w:rPr>
+        <w:t>s</w:t>
+      </w:r>
+      <w:r>
+        <w:rPr>
+          <w:rFonts w:asciiTheme="minorHAnsi" w:hAnsiTheme="minorHAnsi" w:cstheme="minorHAnsi"/>
+        </w:rPr>
+        <w:t>eerd is.</w:t>
+      </w:r>
+      <w:r>
+        <w:rPr>
+          <w:rFonts w:asciiTheme="minorHAnsi" w:hAnsiTheme="minorHAnsi" w:cstheme="minorHAnsi"/>
+        </w:rPr>
+        <w:t xml:space="preserve"> </w:t>
+      </w:r>
+    </w:p>
+    <w:p>
+      <w:pPr>
+        <w:pStyle w:val="Geenafstand"/>
+        <w:ind w:left="708"/>
+        <w:rPr>
+          <w:rFonts w:asciiTheme="minorHAnsi" w:hAnsiTheme="minorHAnsi" w:cstheme="minorHAnsi"/>
+        </w:rPr>
+      </w:pPr>
+      <w:bookmarkStart w:id="0" w:name="_GoBack"/>
+      <w:bookmarkEnd w:id="0"/>
+    </w:p>
+    <w:p>
+      <w:pPr>
+        <w:pStyle w:val="Geenafstand"/>
+        <w:ind w:left="708"/>
+        <w:rPr>
+          <w:rFonts w:asciiTheme="minorHAnsi" w:hAnsiTheme="minorHAnsi" w:cstheme="minorHAnsi"/>
+        </w:rPr>
+      </w:pPr>
+    </w:p>
+    <w:p>
+      <w:pPr>
+        <w:pStyle w:val="Geenafstand"/>
+        <w:rPr>
+          <w:rFonts w:asciiTheme="minorHAnsi" w:hAnsiTheme="minorHAnsi" w:cstheme="minorHAnsi"/>
+        </w:rPr>
+      </w:pPr>
+      <w:r>
+        <w:rPr>
+          <w:rFonts w:asciiTheme="minorHAnsi" w:hAnsiTheme="minorHAnsi" w:cstheme="minorHAnsi"/>
+        </w:rPr>
+        <w:t xml:space="preserve">Implementatie </w:t>
+      </w:r>
+      <w:proofErr w:type="spellStart"/>
+      <w:r>
+        <w:rPr>
+          <w:rFonts w:asciiTheme="minorHAnsi" w:hAnsiTheme="minorHAnsi" w:cstheme="minorHAnsi"/>
+        </w:rPr>
+        <w:t>Lazy</w:t>
+      </w:r>
+      <w:proofErr w:type="spellEnd"/>
+      <w:r>
+        <w:rPr>
+          <w:rFonts w:asciiTheme="minorHAnsi" w:hAnsiTheme="minorHAnsi" w:cstheme="minorHAnsi"/>
+        </w:rPr>
+        <w:t xml:space="preserve"> </w:t>
+      </w:r>
+      <w:proofErr w:type="spellStart"/>
+      <w:r>
+        <w:rPr>
+          <w:rFonts w:asciiTheme="minorHAnsi" w:hAnsiTheme="minorHAnsi" w:cstheme="minorHAnsi"/>
+        </w:rPr>
+        <w:t>Loading</w:t>
+      </w:r>
+      <w:proofErr w:type="spellEnd"/>
+      <w:r>
+        <w:rPr>
+          <w:rFonts w:asciiTheme="minorHAnsi" w:hAnsiTheme="minorHAnsi" w:cstheme="minorHAnsi"/>
+        </w:rPr>
+        <w:t>:</w:t>
+      </w:r>
+    </w:p>
+    <w:p>
+      <w:pPr>
+        <w:pStyle w:val="Geenafstand"/>
+        <w:rPr>
+          <w:rFonts w:asciiTheme="minorHAnsi" w:hAnsiTheme="minorHAnsi" w:cstheme="minorHAnsi"/>
+        </w:rPr>
+      </w:pPr>
+      <w:r>
+        <w:rPr>
+          <w:rFonts w:asciiTheme="minorHAnsi" w:hAnsiTheme="minorHAnsi" w:cstheme="minorHAnsi"/>
+        </w:rPr>
+        <w:t xml:space="preserve">Er zijn 4 veel voorkomende manieren om </w:t>
+      </w:r>
+      <w:proofErr w:type="spellStart"/>
+      <w:r>
+        <w:rPr>
+          <w:rFonts w:asciiTheme="minorHAnsi" w:hAnsiTheme="minorHAnsi" w:cstheme="minorHAnsi"/>
+        </w:rPr>
+        <w:t>lazy</w:t>
+      </w:r>
+      <w:proofErr w:type="spellEnd"/>
+      <w:r>
+        <w:rPr>
+          <w:rFonts w:asciiTheme="minorHAnsi" w:hAnsiTheme="minorHAnsi" w:cstheme="minorHAnsi"/>
+        </w:rPr>
+        <w:t xml:space="preserve"> </w:t>
+      </w:r>
+      <w:proofErr w:type="spellStart"/>
+      <w:r>
+        <w:rPr>
+          <w:rFonts w:asciiTheme="minorHAnsi" w:hAnsiTheme="minorHAnsi" w:cstheme="minorHAnsi"/>
+        </w:rPr>
+        <w:t>loading</w:t>
+      </w:r>
+      <w:proofErr w:type="spellEnd"/>
+      <w:r>
+        <w:rPr>
+          <w:rFonts w:asciiTheme="minorHAnsi" w:hAnsiTheme="minorHAnsi" w:cstheme="minorHAnsi"/>
+        </w:rPr>
+        <w:t xml:space="preserve"> te implementeren:</w:t>
+      </w:r>
+    </w:p>
+    <w:p>
+      <w:pPr>
+        <w:pStyle w:val="Geenafstand"/>
+        <w:rPr>
+          <w:rFonts w:asciiTheme="minorHAnsi" w:hAnsiTheme="minorHAnsi" w:cstheme="minorHAnsi"/>
+          <w:lang w:val="en-US"/>
+        </w:rPr>
+      </w:pPr>
+      <w:r>
+        <w:rPr>
+          <w:rFonts w:asciiTheme="minorHAnsi" w:hAnsiTheme="minorHAnsi" w:cstheme="minorHAnsi"/>
+          <w:lang w:val="en-US"/>
+        </w:rPr>
+        <w:t>lazy initialization; een</w:t>
+      </w:r>
+      <w:r>
+        <w:rPr>
+          <w:rStyle w:val="apple-converted-space"/>
+          <w:rFonts w:asciiTheme="minorHAnsi" w:hAnsiTheme="minorHAnsi" w:cstheme="minorHAnsi"/>
+          <w:lang w:val="en-US"/>
+        </w:rPr>
+        <w:t> ‘</w:t>
+      </w:r>
+      <w:r>
+        <w:rPr>
+          <w:rFonts w:asciiTheme="minorHAnsi" w:hAnsiTheme="minorHAnsi" w:cstheme="minorHAnsi"/>
+          <w:lang w:val="en-US"/>
+        </w:rPr>
+        <w:t>virtual proxy’; een ‘ghost’ en een ‘value holder’.</w:t>
+      </w:r>
+    </w:p>
+    <w:p>
+      <w:pPr>
+        <w:pStyle w:val="Geenafstand"/>
+        <w:rPr>
+          <w:rFonts w:asciiTheme="minorHAnsi" w:hAnsiTheme="minorHAnsi" w:cstheme="minorHAnsi"/>
+          <w:lang w:val="en-US"/>
+        </w:rPr>
+      </w:pPr>
     </w:p>
     <w:p>
       <w:pPr>
@@ -395,9 +1169,14 @@
           <w:ilvl w:val="0"/>
           <w:numId w:val="1"/>
         </w:numPr>
-      </w:pPr>
-      <w:r>
-        <w:lastRenderedPageBreak/>
+        <w:rPr>
+          <w:rFonts w:asciiTheme="minorHAnsi" w:hAnsiTheme="minorHAnsi" w:cstheme="minorHAnsi"/>
+        </w:rPr>
+      </w:pPr>
+      <w:r>
+        <w:rPr>
+          <w:rFonts w:asciiTheme="minorHAnsi" w:hAnsiTheme="minorHAnsi" w:cstheme="minorHAnsi"/>
+        </w:rPr>
         <w:t>Virtual proxy:</w:t>
       </w:r>
     </w:p>
@@ -405,14 +1184,35 @@
       <w:pPr>
         <w:pStyle w:val="Geenafstand"/>
         <w:ind w:left="720"/>
-      </w:pPr>
-      <w:r>
-        <w:t>Een virtual proxy is een object met dezelfde interface als het origineler object. Als de methode voor de eerste keer wordt geroepen dan wordt het originele object geladen en wordt het gedelegeerd.</w:t>
-      </w:r>
-    </w:p>
-    <w:p>
-      <w:pPr>
-        <w:pStyle w:val="Geenafstand"/>
+        <w:rPr>
+          <w:rFonts w:asciiTheme="minorHAnsi" w:hAnsiTheme="minorHAnsi" w:cstheme="minorHAnsi"/>
+        </w:rPr>
+      </w:pPr>
+      <w:r>
+        <w:rPr>
+          <w:rFonts w:asciiTheme="minorHAnsi" w:hAnsiTheme="minorHAnsi" w:cstheme="minorHAnsi"/>
+        </w:rPr>
+        <w:t>Een virtual proxy is een object met dezel</w:t>
+      </w:r>
+      <w:r>
+        <w:rPr>
+          <w:rFonts w:asciiTheme="minorHAnsi" w:hAnsiTheme="minorHAnsi" w:cstheme="minorHAnsi"/>
+        </w:rPr>
+        <w:t>fde interface als het originele</w:t>
+      </w:r>
+      <w:r>
+        <w:rPr>
+          <w:rFonts w:asciiTheme="minorHAnsi" w:hAnsiTheme="minorHAnsi" w:cstheme="minorHAnsi"/>
+        </w:rPr>
+        <w:t xml:space="preserve"> object. Als de methode voor de eerste keer wordt geroepen dan wordt het originele object geladen en wordt het gedelegeerd.</w:t>
+      </w:r>
+    </w:p>
+    <w:p>
+      <w:pPr>
+        <w:pStyle w:val="Geenafstand"/>
+        <w:rPr>
+          <w:rFonts w:asciiTheme="minorHAnsi" w:hAnsiTheme="minorHAnsi" w:cstheme="minorHAnsi"/>
+        </w:rPr>
       </w:pPr>
     </w:p>
     <w:p>
@@ -422,32 +1222,165 @@
           <w:ilvl w:val="0"/>
           <w:numId w:val="1"/>
         </w:numPr>
-      </w:pPr>
-      <w:r>
-        <w:t>Ghost:</w:t>
+        <w:rPr>
+          <w:rFonts w:asciiTheme="minorHAnsi" w:hAnsiTheme="minorHAnsi" w:cstheme="minorHAnsi"/>
+        </w:rPr>
+      </w:pPr>
+      <w:proofErr w:type="spellStart"/>
+      <w:r>
+        <w:rPr>
+          <w:rFonts w:asciiTheme="minorHAnsi" w:hAnsiTheme="minorHAnsi" w:cstheme="minorHAnsi"/>
+        </w:rPr>
+        <w:t>Ghost</w:t>
+      </w:r>
+      <w:proofErr w:type="spellEnd"/>
+      <w:r>
+        <w:rPr>
+          <w:rFonts w:asciiTheme="minorHAnsi" w:hAnsiTheme="minorHAnsi" w:cstheme="minorHAnsi"/>
+        </w:rPr>
+        <w:t>:</w:t>
       </w:r>
     </w:p>
     <w:p>
       <w:pPr>
         <w:pStyle w:val="Geenafstand"/>
         <w:ind w:left="720"/>
-      </w:pPr>
-      <w:r>
-        <w:t xml:space="preserve">Een ghost is een object dat wordt geladen in een gedeeltelijke staat. de ghost mag alleen de identifier van het originele object bevatten maar laad zijn eigen data als voor de eerste keer een van de properties benaderd wordt. </w:t>
+        <w:rPr>
+          <w:rFonts w:asciiTheme="minorHAnsi" w:hAnsiTheme="minorHAnsi" w:cstheme="minorHAnsi"/>
+        </w:rPr>
+      </w:pPr>
+      <w:r>
+        <w:rPr>
+          <w:rFonts w:asciiTheme="minorHAnsi" w:hAnsiTheme="minorHAnsi" w:cstheme="minorHAnsi"/>
+        </w:rPr>
+        <w:t xml:space="preserve">Een </w:t>
+      </w:r>
+      <w:proofErr w:type="spellStart"/>
+      <w:r>
+        <w:rPr>
+          <w:rFonts w:asciiTheme="minorHAnsi" w:hAnsiTheme="minorHAnsi" w:cstheme="minorHAnsi"/>
+        </w:rPr>
+        <w:t>ghost</w:t>
+      </w:r>
+      <w:proofErr w:type="spellEnd"/>
+      <w:r>
+        <w:rPr>
+          <w:rFonts w:asciiTheme="minorHAnsi" w:hAnsiTheme="minorHAnsi" w:cstheme="minorHAnsi"/>
+        </w:rPr>
+        <w:t xml:space="preserve"> is een object dat wordt geladen in een gedeeltelijke staat. </w:t>
+      </w:r>
+      <w:r>
+        <w:rPr>
+          <w:rFonts w:asciiTheme="minorHAnsi" w:hAnsiTheme="minorHAnsi" w:cstheme="minorHAnsi"/>
+        </w:rPr>
+        <w:t>D</w:t>
+      </w:r>
+      <w:r>
+        <w:rPr>
+          <w:rFonts w:asciiTheme="minorHAnsi" w:hAnsiTheme="minorHAnsi" w:cstheme="minorHAnsi"/>
+        </w:rPr>
+        <w:t xml:space="preserve">e </w:t>
+      </w:r>
+      <w:proofErr w:type="spellStart"/>
+      <w:r>
+        <w:rPr>
+          <w:rFonts w:asciiTheme="minorHAnsi" w:hAnsiTheme="minorHAnsi" w:cstheme="minorHAnsi"/>
+        </w:rPr>
+        <w:t>ghost</w:t>
+      </w:r>
+      <w:proofErr w:type="spellEnd"/>
+      <w:r>
+        <w:rPr>
+          <w:rFonts w:asciiTheme="minorHAnsi" w:hAnsiTheme="minorHAnsi" w:cstheme="minorHAnsi"/>
+        </w:rPr>
+        <w:t xml:space="preserve"> mag alleen de </w:t>
+      </w:r>
+      <w:proofErr w:type="spellStart"/>
+      <w:r>
+        <w:rPr>
+          <w:rFonts w:asciiTheme="minorHAnsi" w:hAnsiTheme="minorHAnsi" w:cstheme="minorHAnsi"/>
+        </w:rPr>
+        <w:t>identifier</w:t>
+      </w:r>
+      <w:proofErr w:type="spellEnd"/>
+      <w:r>
+        <w:rPr>
+          <w:rFonts w:asciiTheme="minorHAnsi" w:hAnsiTheme="minorHAnsi" w:cstheme="minorHAnsi"/>
+        </w:rPr>
+        <w:t xml:space="preserve"> van het originele object bevatten</w:t>
+      </w:r>
+      <w:r>
+        <w:rPr>
+          <w:rFonts w:asciiTheme="minorHAnsi" w:hAnsiTheme="minorHAnsi" w:cstheme="minorHAnsi"/>
+        </w:rPr>
+        <w:t>,</w:t>
+      </w:r>
+      <w:r>
+        <w:rPr>
+          <w:rFonts w:asciiTheme="minorHAnsi" w:hAnsiTheme="minorHAnsi" w:cstheme="minorHAnsi"/>
+        </w:rPr>
+        <w:t xml:space="preserve"> maar laad </w:t>
+      </w:r>
+      <w:r>
+        <w:rPr>
+          <w:rFonts w:asciiTheme="minorHAnsi" w:hAnsiTheme="minorHAnsi" w:cstheme="minorHAnsi"/>
+        </w:rPr>
+        <w:t xml:space="preserve">pas </w:t>
+      </w:r>
+      <w:r>
+        <w:rPr>
+          <w:rFonts w:asciiTheme="minorHAnsi" w:hAnsiTheme="minorHAnsi" w:cstheme="minorHAnsi"/>
+        </w:rPr>
+        <w:t xml:space="preserve">zijn eigen data als </w:t>
+      </w:r>
+      <w:r>
+        <w:rPr>
+          <w:rFonts w:asciiTheme="minorHAnsi" w:hAnsiTheme="minorHAnsi" w:cstheme="minorHAnsi"/>
+        </w:rPr>
+        <w:t xml:space="preserve">er </w:t>
+      </w:r>
+      <w:r>
+        <w:rPr>
+          <w:rFonts w:asciiTheme="minorHAnsi" w:hAnsiTheme="minorHAnsi" w:cstheme="minorHAnsi"/>
+        </w:rPr>
+        <w:t xml:space="preserve">voor de eerste keer een van de </w:t>
+      </w:r>
+      <w:proofErr w:type="spellStart"/>
+      <w:r>
+        <w:rPr>
+          <w:rFonts w:asciiTheme="minorHAnsi" w:hAnsiTheme="minorHAnsi" w:cstheme="minorHAnsi"/>
+        </w:rPr>
+        <w:t>properties</w:t>
+      </w:r>
+      <w:proofErr w:type="spellEnd"/>
+      <w:r>
+        <w:rPr>
+          <w:rFonts w:asciiTheme="minorHAnsi" w:hAnsiTheme="minorHAnsi" w:cstheme="minorHAnsi"/>
+        </w:rPr>
+        <w:t xml:space="preserve"> benaderd wordt. </w:t>
       </w:r>
     </w:p>
     <w:p>
       <w:pPr>
         <w:pStyle w:val="Geenafstand"/>
         <w:ind w:left="720"/>
+        <w:rPr>
+          <w:rFonts w:asciiTheme="minorHAnsi" w:hAnsiTheme="minorHAnsi" w:cstheme="minorHAnsi"/>
+        </w:rPr>
       </w:pPr>
     </w:p>
     <w:p>
       <w:pPr>
         <w:pStyle w:val="Geenafstand"/>
         <w:ind w:left="720"/>
-      </w:pPr>
-      <w:r>
+        <w:rPr>
+          <w:rFonts w:asciiTheme="minorHAnsi" w:hAnsiTheme="minorHAnsi" w:cstheme="minorHAnsi"/>
+        </w:rPr>
+      </w:pPr>
+      <w:r>
+        <w:rPr>
+          <w:rFonts w:asciiTheme="minorHAnsi" w:hAnsiTheme="minorHAnsi" w:cstheme="minorHAnsi"/>
+        </w:rPr>
         <w:t>Voorbeeld:</w:t>
       </w:r>
     </w:p>
@@ -456,50 +1389,36 @@
         <w:pStyle w:val="Geenafstand"/>
         <w:ind w:left="708"/>
         <w:rPr>
+          <w:rFonts w:asciiTheme="minorHAnsi" w:hAnsiTheme="minorHAnsi" w:cstheme="minorHAnsi"/>
           <w:lang w:eastAsia="nl-NL"/>
         </w:rPr>
       </w:pPr>
       <w:r>
         <w:rPr>
+          <w:rFonts w:asciiTheme="minorHAnsi" w:hAnsiTheme="minorHAnsi" w:cstheme="minorHAnsi"/>
           <w:lang w:eastAsia="nl-NL"/>
         </w:rPr>
-        <w:t xml:space="preserve">Stel dat een gebruiker op het punt is om inhoud te vragen via een online formulier. Op het moment van de creatie </w:t>
-      </w:r>
-      <w:r>
-        <w:rPr>
+        <w:t>Stel dat een gebruiker op het punt is om inhoud te vragen via een online formulier. Op het moment van de creatie weten wij dat de data toegankelijk is, maar welke actie of inhoud is onbekend.</w:t>
+      </w:r>
+    </w:p>
+    <w:p>
+      <w:pPr>
+        <w:pStyle w:val="Geenafstand"/>
+        <w:rPr>
+          <w:rFonts w:asciiTheme="minorHAnsi" w:hAnsiTheme="minorHAnsi" w:cstheme="minorHAnsi"/>
+        </w:rPr>
+      </w:pPr>
+      <w:r>
+        <w:rPr>
+          <w:rFonts w:asciiTheme="minorHAnsi" w:hAnsiTheme="minorHAnsi" w:cstheme="minorHAnsi"/>
+        </w:rPr>
+        <w:tab/>
+      </w:r>
+      <w:r>
+        <w:rPr>
+          <w:rFonts w:asciiTheme="minorHAnsi" w:hAnsiTheme="minorHAnsi" w:cstheme="minorHAnsi"/>
+          <w:noProof/>
           <w:lang w:eastAsia="nl-NL"/>
-        </w:rPr>
-        <w:t>weten wij dat de data toegankelijk is</w:t>
-      </w:r>
-      <w:r>
-        <w:rPr>
-          <w:lang w:eastAsia="nl-NL"/>
-        </w:rPr>
-        <w:t>, maar w</w:t>
-      </w:r>
-      <w:r>
-        <w:rPr>
-          <w:lang w:eastAsia="nl-NL"/>
-        </w:rPr>
-        <w:t>elke actie of inhoud is onbekend</w:t>
-      </w:r>
-      <w:r>
-        <w:rPr>
-          <w:lang w:eastAsia="nl-NL"/>
-        </w:rPr>
-        <w:t>.</w:t>
-      </w:r>
-    </w:p>
-    <w:p>
-      <w:pPr>
-        <w:pStyle w:val="Geenafstand"/>
-      </w:pPr>
-      <w:r>
-        <w:tab/>
-      </w:r>
-      <w:r>
-        <w:rPr>
-          <w:noProof/>
         </w:rPr>
         <w:drawing>
           <wp:inline distT="0" distB="0" distL="0" distR="0" wp14:anchorId="0814C175" wp14:editId="764AE648">
@@ -541,6 +1460,49 @@
     <w:p>
       <w:pPr>
         <w:pStyle w:val="Geenafstand"/>
+        <w:rPr>
+          <w:rFonts w:asciiTheme="minorHAnsi" w:hAnsiTheme="minorHAnsi" w:cstheme="minorHAnsi"/>
+        </w:rPr>
+      </w:pPr>
+    </w:p>
+    <w:p>
+      <w:pPr>
+        <w:pStyle w:val="Geenafstand"/>
+        <w:rPr>
+          <w:rFonts w:asciiTheme="minorHAnsi" w:hAnsiTheme="minorHAnsi" w:cstheme="minorHAnsi"/>
+        </w:rPr>
+      </w:pPr>
+    </w:p>
+    <w:p>
+      <w:pPr>
+        <w:pStyle w:val="Geenafstand"/>
+        <w:rPr>
+          <w:rFonts w:asciiTheme="minorHAnsi" w:hAnsiTheme="minorHAnsi" w:cstheme="minorHAnsi"/>
+        </w:rPr>
+      </w:pPr>
+    </w:p>
+    <w:p>
+      <w:pPr>
+        <w:pStyle w:val="Geenafstand"/>
+        <w:rPr>
+          <w:rFonts w:asciiTheme="minorHAnsi" w:hAnsiTheme="minorHAnsi" w:cstheme="minorHAnsi"/>
+        </w:rPr>
+      </w:pPr>
+    </w:p>
+    <w:p>
+      <w:pPr>
+        <w:pStyle w:val="Geenafstand"/>
+        <w:rPr>
+          <w:rFonts w:asciiTheme="minorHAnsi" w:hAnsiTheme="minorHAnsi" w:cstheme="minorHAnsi"/>
+        </w:rPr>
+      </w:pPr>
+    </w:p>
+    <w:p>
+      <w:pPr>
+        <w:pStyle w:val="Geenafstand"/>
+        <w:rPr>
+          <w:rFonts w:asciiTheme="minorHAnsi" w:hAnsiTheme="minorHAnsi" w:cstheme="minorHAnsi"/>
+        </w:rPr>
       </w:pPr>
     </w:p>
     <w:p>
@@ -550,28 +1512,135 @@
           <w:ilvl w:val="0"/>
           <w:numId w:val="1"/>
         </w:numPr>
-      </w:pPr>
-      <w:r>
-        <w:t>Value holder:</w:t>
+        <w:rPr>
+          <w:rFonts w:asciiTheme="minorHAnsi" w:hAnsiTheme="minorHAnsi" w:cstheme="minorHAnsi"/>
+        </w:rPr>
+      </w:pPr>
+      <w:r>
+        <w:rPr>
+          <w:rFonts w:asciiTheme="minorHAnsi" w:hAnsiTheme="minorHAnsi" w:cstheme="minorHAnsi"/>
+        </w:rPr>
+        <w:lastRenderedPageBreak/>
+        <w:t xml:space="preserve">Value </w:t>
+      </w:r>
+      <w:proofErr w:type="spellStart"/>
+      <w:r>
+        <w:rPr>
+          <w:rFonts w:asciiTheme="minorHAnsi" w:hAnsiTheme="minorHAnsi" w:cstheme="minorHAnsi"/>
+        </w:rPr>
+        <w:t>holder</w:t>
+      </w:r>
+      <w:proofErr w:type="spellEnd"/>
+      <w:r>
+        <w:rPr>
+          <w:rFonts w:asciiTheme="minorHAnsi" w:hAnsiTheme="minorHAnsi" w:cstheme="minorHAnsi"/>
+        </w:rPr>
+        <w:t>:</w:t>
       </w:r>
     </w:p>
     <w:p>
       <w:pPr>
         <w:pStyle w:val="Geenafstand"/>
         <w:ind w:left="720"/>
-      </w:pPr>
-      <w:r>
-        <w:t>Een value holder is een generiek object dat het gedrag van de lazy loading handelt en verschijnt op de plaats van de data velden van het object.</w:t>
+        <w:rPr>
+          <w:rFonts w:asciiTheme="minorHAnsi" w:hAnsiTheme="minorHAnsi" w:cstheme="minorHAnsi"/>
+        </w:rPr>
+      </w:pPr>
+      <w:r>
+        <w:rPr>
+          <w:rFonts w:asciiTheme="minorHAnsi" w:hAnsiTheme="minorHAnsi" w:cstheme="minorHAnsi"/>
+        </w:rPr>
+        <w:t xml:space="preserve">Een value </w:t>
+      </w:r>
+      <w:proofErr w:type="spellStart"/>
+      <w:r>
+        <w:rPr>
+          <w:rFonts w:asciiTheme="minorHAnsi" w:hAnsiTheme="minorHAnsi" w:cstheme="minorHAnsi"/>
+        </w:rPr>
+        <w:t>holder</w:t>
+      </w:r>
+      <w:proofErr w:type="spellEnd"/>
+      <w:r>
+        <w:rPr>
+          <w:rFonts w:asciiTheme="minorHAnsi" w:hAnsiTheme="minorHAnsi" w:cstheme="minorHAnsi"/>
+        </w:rPr>
+        <w:t xml:space="preserve"> is een generiek object dat het gedrag van de </w:t>
+      </w:r>
+      <w:proofErr w:type="spellStart"/>
+      <w:r>
+        <w:rPr>
+          <w:rFonts w:asciiTheme="minorHAnsi" w:hAnsiTheme="minorHAnsi" w:cstheme="minorHAnsi"/>
+        </w:rPr>
+        <w:t>lazy</w:t>
+      </w:r>
+      <w:proofErr w:type="spellEnd"/>
+      <w:r>
+        <w:rPr>
+          <w:rFonts w:asciiTheme="minorHAnsi" w:hAnsiTheme="minorHAnsi" w:cstheme="minorHAnsi"/>
+        </w:rPr>
+        <w:t xml:space="preserve"> </w:t>
+      </w:r>
+      <w:proofErr w:type="spellStart"/>
+      <w:r>
+        <w:rPr>
+          <w:rFonts w:asciiTheme="minorHAnsi" w:hAnsiTheme="minorHAnsi" w:cstheme="minorHAnsi"/>
+        </w:rPr>
+        <w:t>loading</w:t>
+      </w:r>
+      <w:proofErr w:type="spellEnd"/>
+      <w:r>
+        <w:rPr>
+          <w:rFonts w:asciiTheme="minorHAnsi" w:hAnsiTheme="minorHAnsi" w:cstheme="minorHAnsi"/>
+        </w:rPr>
+        <w:t xml:space="preserve"> </w:t>
+      </w:r>
+      <w:r>
+        <w:rPr>
+          <w:rFonts w:asciiTheme="minorHAnsi" w:hAnsiTheme="minorHAnsi" w:cstheme="minorHAnsi"/>
+        </w:rPr>
+        <w:t>hanteert</w:t>
+      </w:r>
+      <w:r>
+        <w:rPr>
+          <w:rFonts w:asciiTheme="minorHAnsi" w:hAnsiTheme="minorHAnsi" w:cstheme="minorHAnsi"/>
+        </w:rPr>
+        <w:t xml:space="preserve"> en verschijnt op de plaats van de </w:t>
+      </w:r>
+      <w:r>
+        <w:rPr>
+          <w:rFonts w:asciiTheme="minorHAnsi" w:hAnsiTheme="minorHAnsi" w:cstheme="minorHAnsi"/>
+        </w:rPr>
+        <w:t>datavelden</w:t>
+      </w:r>
+      <w:r>
+        <w:rPr>
+          <w:rFonts w:asciiTheme="minorHAnsi" w:hAnsiTheme="minorHAnsi" w:cstheme="minorHAnsi"/>
+        </w:rPr>
+        <w:t xml:space="preserve"> van het object.</w:t>
       </w:r>
     </w:p>
     <w:p>
       <w:pPr>
         <w:pStyle w:val="Geenafstand"/>
         <w:ind w:left="720"/>
-      </w:pPr>
-      <w:r>
-        <w:rPr>
+        <w:rPr>
+          <w:rFonts w:asciiTheme="minorHAnsi" w:hAnsiTheme="minorHAnsi" w:cstheme="minorHAnsi"/>
+        </w:rPr>
+      </w:pPr>
+    </w:p>
+    <w:p>
+      <w:pPr>
+        <w:pStyle w:val="Geenafstand"/>
+        <w:ind w:left="720"/>
+        <w:rPr>
+          <w:rFonts w:asciiTheme="minorHAnsi" w:hAnsiTheme="minorHAnsi" w:cstheme="minorHAnsi"/>
+        </w:rPr>
+      </w:pPr>
+      <w:r>
+        <w:rPr>
+          <w:rFonts w:asciiTheme="minorHAnsi" w:hAnsiTheme="minorHAnsi" w:cstheme="minorHAnsi"/>
           <w:noProof/>
+          <w:lang w:eastAsia="nl-NL"/>
         </w:rPr>
         <w:drawing>
           <wp:inline distT="0" distB="0" distL="0" distR="0" wp14:anchorId="10DE0197" wp14:editId="1CCE54E3">
@@ -614,12 +1683,18 @@
       <w:pPr>
         <w:pStyle w:val="Geenafstand"/>
         <w:ind w:left="720"/>
+        <w:rPr>
+          <w:rFonts w:asciiTheme="minorHAnsi" w:hAnsiTheme="minorHAnsi" w:cstheme="minorHAnsi"/>
+        </w:rPr>
       </w:pPr>
     </w:p>
     <w:p>
       <w:pPr>
         <w:pStyle w:val="Geenafstand"/>
         <w:ind w:left="720"/>
+        <w:rPr>
+          <w:rFonts w:asciiTheme="minorHAnsi" w:hAnsiTheme="minorHAnsi" w:cstheme="minorHAnsi"/>
+        </w:rPr>
       </w:pPr>
     </w:p>
     <w:sectPr>
@@ -633,7 +1708,7 @@
 </file>
 
 <file path=word/numbering.xml><?xml version="1.0" encoding="utf-8"?>
-<w:numbering xmlns:wpc="http://schemas.microsoft.com/office/word/2010/wordprocessingCanvas" xmlns:cx="http://schemas.microsoft.com/office/drawing/2014/chartex" xmlns:cx1="http://schemas.microsoft.com/office/drawing/2015/9/8/chartex" xmlns:cx2="http://schemas.microsoft.com/office/drawing/2015/10/21/chartex" xmlns:cx3="http://schemas.microsoft.com/office/drawing/2016/5/9/chartex" xmlns:cx4="http://schemas.microsoft.com/office/drawing/2016/5/10/chartex" xmlns:cx5="http://schemas.microsoft.com/office/drawing/2016/5/11/chartex" xmlns:cx6="http://schemas.microsoft.com/office/drawing/2016/5/12/chartex" xmlns:cx7="http://schemas.microsoft.com/office/drawing/2016/5/13/chartex" xmlns:cx8="http://schemas.microsoft.com/office/drawing/2016/5/14/chartex" xmlns:mc="http://schemas.openxmlformats.org/markup-compatibility/2006" xmlns:aink="http://schemas.microsoft.com/office/drawing/2016/ink" xmlns:o="urn:schemas-microsoft-com:office:office" xmlns:r="http://schemas.openxmlformats.org/officeDocument/2006/relationships" xmlns:m="http://schemas.openxmlformats.org/officeDocument/2006/math" xmlns:v="urn:schemas-microsoft-com:vml" xmlns:wp14="http://schemas.microsoft.com/office/word/2010/wordprocessingDrawing" xmlns:wp="http://schemas.openxmlformats.org/drawingml/2006/wordprocessingDrawing" xmlns:w10="urn:schemas-microsoft-com:office:word" xmlns:w="http://schemas.openxmlformats.org/wordprocessingml/2006/main" xmlns:w14="http://schemas.microsoft.com/office/word/2010/wordml" xmlns:w15="http://schemas.microsoft.com/office/word/2012/wordml" xmlns:w16se="http://schemas.microsoft.com/office/word/2015/wordml/symex" xmlns:wpg="http://schemas.microsoft.com/office/word/2010/wordprocessingGroup" xmlns:wpi="http://schemas.microsoft.com/office/word/2010/wordprocessingInk" xmlns:wne="http://schemas.microsoft.com/office/word/2006/wordml" xmlns:wps="http://schemas.microsoft.com/office/word/2010/wordprocessingShape" mc:Ignorable="w14 w15 w16se wp14">
+<w:numbering xmlns:wpc="http://schemas.microsoft.com/office/word/2010/wordprocessingCanvas" xmlns:cx="http://schemas.microsoft.com/office/drawing/2014/chartex" xmlns:cx1="http://schemas.microsoft.com/office/drawing/2015/9/8/chartex" xmlns:cx2="http://schemas.microsoft.com/office/drawing/2015/10/21/chartex" xmlns:cx3="http://schemas.microsoft.com/office/drawing/2016/5/9/chartex" xmlns:cx4="http://schemas.microsoft.com/office/drawing/2016/5/10/chartex" xmlns:cx5="http://schemas.microsoft.com/office/drawing/2016/5/11/chartex" xmlns:mc="http://schemas.openxmlformats.org/markup-compatibility/2006" xmlns:o="urn:schemas-microsoft-com:office:office" xmlns:r="http://schemas.openxmlformats.org/officeDocument/2006/relationships" xmlns:m="http://schemas.openxmlformats.org/officeDocument/2006/math" xmlns:v="urn:schemas-microsoft-com:vml" xmlns:wp14="http://schemas.microsoft.com/office/word/2010/wordprocessingDrawing" xmlns:wp="http://schemas.openxmlformats.org/drawingml/2006/wordprocessingDrawing" xmlns:w10="urn:schemas-microsoft-com:office:word" xmlns:w="http://schemas.openxmlformats.org/wordprocessingml/2006/main" xmlns:w14="http://schemas.microsoft.com/office/word/2010/wordml" xmlns:w15="http://schemas.microsoft.com/office/word/2012/wordml" xmlns:w16se="http://schemas.microsoft.com/office/word/2015/wordml/symex" xmlns:wpg="http://schemas.microsoft.com/office/word/2010/wordprocessingGroup" xmlns:wpi="http://schemas.microsoft.com/office/word/2010/wordprocessingInk" xmlns:wne="http://schemas.microsoft.com/office/word/2006/wordml" xmlns:wps="http://schemas.microsoft.com/office/word/2010/wordprocessingShape" mc:Ignorable="w14 w15 w16se wp14">
   <w:abstractNum w:abstractNumId="0" w15:restartNumberingAfterBreak="0">
     <w:nsid w:val="09B92911"/>
     <w:multiLevelType w:val="hybridMultilevel"/>

</xml_diff>